<commit_message>
Samenkomst donderdag: eat&andere shit
</commit_message>
<xml_diff>
--- a/Notes.docx
+++ b/Notes.docx
@@ -19,8 +19,29 @@
           <w:numId w:val="2"/>
         </w:numPr>
       </w:pPr>
+      <w:proofErr w:type="spellStart"/>
       <w:r>
-        <w:t>isPassable optimaliseren. Bij het skullslevel worden bijvoorbeeld niet alle posities helemaal geanalyseerd met als gevolg dat je soms gewoon door Impassable terrein kan vallen.</w:t>
+        <w:t>isPassable</w:t>
+      </w:r>
+      <w:proofErr w:type="spellEnd"/>
+      <w:r>
+        <w:t xml:space="preserve"> optimaliseren. Bij het </w:t>
+      </w:r>
+      <w:proofErr w:type="spellStart"/>
+      <w:r>
+        <w:t>skullslevel</w:t>
+      </w:r>
+      <w:proofErr w:type="spellEnd"/>
+      <w:r>
+        <w:t xml:space="preserve"> worden bijvoorbeeld niet alle posities helemaal geanalyseerd met als gevolg dat je soms gewoon door </w:t>
+      </w:r>
+      <w:proofErr w:type="spellStart"/>
+      <w:r>
+        <w:t>Impassable</w:t>
+      </w:r>
+      <w:proofErr w:type="spellEnd"/>
+      <w:r>
+        <w:t xml:space="preserve"> terrein kan vallen.</w:t>
       </w:r>
     </w:p>
     <w:p>
@@ -30,11 +51,27 @@
           <w:ilvl w:val="0"/>
           <w:numId w:val="2"/>
         </w:numPr>
-      </w:pPr>
+        <w:rPr>
+          <w:strike/>
+        </w:rPr>
+      </w:pPr>
+      <w:bookmarkStart w:id="0" w:name="_GoBack"/>
+      <w:proofErr w:type="spellStart"/>
       <w:r>
-        <w:t>Position klasse</w:t>
+        <w:rPr>
+          <w:strike/>
+        </w:rPr>
+        <w:t>Position</w:t>
+      </w:r>
+      <w:proofErr w:type="spellEnd"/>
+      <w:r>
+        <w:rPr>
+          <w:strike/>
+        </w:rPr>
+        <w:t xml:space="preserve"> klasse</w:t>
       </w:r>
     </w:p>
+    <w:bookmarkEnd w:id="0"/>
     <w:p>
       <w:pPr>
         <w:pStyle w:val="ListParagraph"/>
@@ -43,11 +80,27 @@
           <w:numId w:val="2"/>
         </w:numPr>
       </w:pPr>
+      <w:proofErr w:type="spellStart"/>
       <w:r>
         <w:t>Iterators</w:t>
       </w:r>
-      <w:bookmarkStart w:id="0" w:name="_GoBack"/>
-      <w:bookmarkEnd w:id="0"/>
+      <w:proofErr w:type="spellEnd"/>
+      <w:r>
+        <w:t xml:space="preserve">: </w:t>
+      </w:r>
+      <w:proofErr w:type="spellStart"/>
+      <w:r>
+        <w:t>nextWorm</w:t>
+      </w:r>
+      <w:proofErr w:type="spellEnd"/>
+      <w:r>
+        <w:t xml:space="preserve"> en </w:t>
+      </w:r>
+      <w:proofErr w:type="spellStart"/>
+      <w:r>
+        <w:t>nextTeam</w:t>
+      </w:r>
+      <w:proofErr w:type="spellEnd"/>
       <w:r>
         <w:br/>
       </w:r>

</xml_diff>